<commit_message>
Improvements to ELN before revision
</commit_message>
<xml_diff>
--- a/instructors/fair-bio-practice-day-2.docx
+++ b/instructors/fair-bio-practice-day-2.docx
@@ -13,8 +13,6 @@
           <w:szCs w:val="58"/>
         </w:rPr>
       </w:pPr>
-      <w:bookmarkStart w:id="0" w:name="_GoBack"/>
-      <w:bookmarkEnd w:id="0"/>
       <w:r>
         <w:rPr>
           <w:rFonts w:ascii="Open Sans" w:hAnsi="Open Sans" w:cs="Open Sans"/>
@@ -912,14 +910,13 @@
       </w:pPr>
     </w:p>
     <w:p>
-      <w:hyperlink r:id="rId9" w:history="1">
+      <w:hyperlink r:id="rId9" w:anchor="details" w:history="1">
         <w:r>
           <w:rPr>
             <w:rStyle w:val="Hyperlink"/>
             <w:rFonts w:ascii="Open Sans" w:hAnsi="Open Sans" w:cs="Open Sans"/>
             <w:sz w:val="23"/>
             <w:szCs w:val="23"/>
-            <w:lang w:val="en-US" w:eastAsia="zh-CN" w:bidi="hi-IN"/>
           </w:rPr>
           <w:t>https://bioportal.bioontology.org/ontologies/ZFA/?p=classes&amp;conceptid=http%3A%2F%2Fpurl.obolibrary.org%2Fobo%2FZFA_0001109#details</w:t>
         </w:r>
@@ -930,14 +927,13 @@
     </w:p>
     <w:p/>
     <w:p>
-      <w:hyperlink r:id="rId10" w:history="1">
+      <w:hyperlink r:id="rId10" w:anchor="details" w:history="1">
         <w:r>
           <w:rPr>
             <w:rStyle w:val="Hyperlink"/>
             <w:rFonts w:ascii="Open Sans" w:hAnsi="Open Sans" w:cs="Open Sans"/>
             <w:sz w:val="23"/>
             <w:szCs w:val="23"/>
-            <w:lang w:val="en-US" w:eastAsia="zh-CN" w:bidi="hi-IN"/>
           </w:rPr>
           <w:t>https://bioportal.bioontology.org/ontologies/CL?p=classes&amp;conceptid=CL:0000129#details</w:t>
         </w:r>
@@ -945,14 +941,13 @@
     </w:p>
     <w:p/>
     <w:p>
-      <w:hyperlink r:id="rId11" w:history="1">
+      <w:hyperlink r:id="rId11" w:anchor="details" w:history="1">
         <w:r>
           <w:rPr>
             <w:rStyle w:val="Hyperlink"/>
             <w:rFonts w:ascii="Open Sans" w:hAnsi="Open Sans" w:cs="Open Sans"/>
             <w:sz w:val="23"/>
             <w:szCs w:val="23"/>
-            <w:lang w:val="en-US" w:eastAsia="zh-CN" w:bidi="hi-IN"/>
           </w:rPr>
           <w:t>https://bioportal.bioontology.org/ontologies/SO?p=classes&amp;conceptid=http://purl.obolibrary.org/obo/SO_0000167#details</w:t>
         </w:r>
@@ -3630,6 +3625,19 @@
         <w:pStyle w:val="Heading4"/>
         <w:spacing w:before="0" w:after="0"/>
         <w:rPr>
+          <w:rStyle w:val="b"/>
+          <w:rFonts w:ascii="Open Sans" w:hAnsi="Open Sans" w:cs="Open Sans"/>
+          <w:color w:val="485365"/>
+          <w:sz w:val="28"/>
+          <w:szCs w:val="28"/>
+        </w:rPr>
+      </w:pPr>
+    </w:p>
+    <w:p>
+      <w:pPr>
+        <w:pStyle w:val="Heading4"/>
+        <w:spacing w:before="0" w:after="0"/>
+        <w:rPr>
           <w:rFonts w:ascii="Open Sans" w:hAnsi="Open Sans" w:cs="Open Sans"/>
           <w:color w:val="485365"/>
           <w:sz w:val="28"/>
@@ -3848,7 +3856,6 @@
           <w:sz w:val="23"/>
           <w:szCs w:val="23"/>
         </w:rPr>
-        <w:lastRenderedPageBreak/>
         <w:t>Advantages of traditional analog records</w:t>
       </w:r>
     </w:p>
@@ -4014,6 +4021,19 @@
         </w:rPr>
         <w:t> ----------------------------------------------------------------------------</w:t>
       </w:r>
+    </w:p>
+    <w:p>
+      <w:pPr>
+        <w:pStyle w:val="Heading4"/>
+        <w:spacing w:before="0" w:after="0"/>
+        <w:rPr>
+          <w:rStyle w:val="b"/>
+          <w:rFonts w:ascii="Open Sans" w:hAnsi="Open Sans" w:cs="Open Sans"/>
+          <w:color w:val="485365"/>
+          <w:sz w:val="28"/>
+          <w:szCs w:val="28"/>
+        </w:rPr>
+      </w:pPr>
     </w:p>
     <w:p>
       <w:pPr>
@@ -4582,6 +4602,7 @@
           <w:sz w:val="23"/>
           <w:szCs w:val="23"/>
         </w:rPr>
+        <w:lastRenderedPageBreak/>
         <w:t> </w:t>
       </w:r>
     </w:p>
@@ -4645,7 +4666,6 @@
           <w:sz w:val="23"/>
           <w:szCs w:val="23"/>
         </w:rPr>
-        <w:lastRenderedPageBreak/>
         <w:t>1.     Click the info icon on the right-hand side underneath the clock symbol you used previously and select ‘Export entry’</w:t>
       </w:r>
     </w:p>
@@ -4724,6 +4744,206 @@
         </w:rPr>
         <w:t>5.     You can share .pdf versions or click Share and generate a Share link of your lab entry. This makes your record interoperable as many users across many platforms across the world can access your entry if you make it public and share it on for example social media. If there is no IT access present, you always have the option to print the .pdf copy.</w:t>
       </w:r>
+    </w:p>
+    <w:p>
+      <w:pPr>
+        <w:rPr>
+          <w:rFonts w:ascii="Open Sans" w:hAnsi="Open Sans" w:cs="Open Sans"/>
+          <w:color w:val="485365"/>
+          <w:sz w:val="23"/>
+          <w:szCs w:val="23"/>
+        </w:rPr>
+      </w:pPr>
+    </w:p>
+    <w:p>
+      <w:pPr>
+        <w:rPr>
+          <w:rFonts w:ascii="Open Sans" w:hAnsi="Open Sans" w:cs="Open Sans"/>
+          <w:color w:val="485365"/>
+          <w:sz w:val="23"/>
+          <w:szCs w:val="23"/>
+        </w:rPr>
+      </w:pPr>
+      <w:r>
+        <w:rPr>
+          <w:rFonts w:ascii="Open Sans" w:hAnsi="Open Sans" w:cs="Open Sans"/>
+          <w:color w:val="485365"/>
+          <w:sz w:val="23"/>
+          <w:szCs w:val="23"/>
+        </w:rPr>
+        <w:t xml:space="preserve">DONE: </w:t>
+      </w:r>
+    </w:p>
+    <w:p>
+      <w:pPr>
+        <w:rPr>
+          <w:rFonts w:ascii="Open Sans" w:hAnsi="Open Sans" w:cs="Open Sans"/>
+          <w:color w:val="485365"/>
+          <w:sz w:val="23"/>
+          <w:szCs w:val="23"/>
+        </w:rPr>
+      </w:pPr>
+    </w:p>
+    <w:p>
+      <w:pPr>
+        <w:rPr>
+          <w:rFonts w:ascii="Open Sans" w:hAnsi="Open Sans" w:cs="Open Sans"/>
+          <w:color w:val="485365"/>
+          <w:sz w:val="23"/>
+          <w:szCs w:val="23"/>
+        </w:rPr>
+      </w:pPr>
+      <w:proofErr w:type="spellStart"/>
+      <w:r>
+        <w:rPr>
+          <w:rFonts w:ascii="Open Sans" w:hAnsi="Open Sans" w:cs="Open Sans"/>
+          <w:color w:val="485365"/>
+          <w:sz w:val="23"/>
+          <w:szCs w:val="23"/>
+        </w:rPr>
+        <w:t>Benchling</w:t>
+      </w:r>
+      <w:proofErr w:type="spellEnd"/>
+      <w:r>
+        <w:rPr>
+          <w:rFonts w:ascii="Open Sans" w:hAnsi="Open Sans" w:cs="Open Sans"/>
+          <w:color w:val="485365"/>
+          <w:sz w:val="23"/>
+          <w:szCs w:val="23"/>
+        </w:rPr>
+        <w:t xml:space="preserve"> demo:</w:t>
+      </w:r>
+    </w:p>
+    <w:p>
+      <w:pPr>
+        <w:rPr>
+          <w:rFonts w:ascii="Open Sans" w:hAnsi="Open Sans" w:cs="Open Sans"/>
+          <w:color w:val="485365"/>
+          <w:sz w:val="23"/>
+          <w:szCs w:val="23"/>
+        </w:rPr>
+      </w:pPr>
+      <w:hyperlink r:id="rId22" w:history="1">
+        <w:r>
+          <w:rPr>
+            <w:rStyle w:val="Hyperlink"/>
+            <w:rFonts w:ascii="Open Sans" w:hAnsi="Open Sans" w:cs="Open Sans"/>
+            <w:sz w:val="23"/>
+            <w:szCs w:val="23"/>
+          </w:rPr>
+          <w:t>https://benchling.com/s/etr-D59zgfqSvefvhPmIxAne?m=slm-FOH9KYfv9n6eUZPJWbkt</w:t>
+        </w:r>
+      </w:hyperlink>
+    </w:p>
+    <w:p>
+      <w:pPr>
+        <w:rPr>
+          <w:rFonts w:ascii="Open Sans" w:hAnsi="Open Sans" w:cs="Open Sans"/>
+          <w:color w:val="485365"/>
+          <w:sz w:val="23"/>
+          <w:szCs w:val="23"/>
+        </w:rPr>
+      </w:pPr>
+    </w:p>
+    <w:p>
+      <w:pPr>
+        <w:rPr>
+          <w:rFonts w:ascii="Open Sans" w:hAnsi="Open Sans" w:cs="Open Sans"/>
+          <w:color w:val="485365"/>
+          <w:sz w:val="23"/>
+          <w:szCs w:val="23"/>
+        </w:rPr>
+      </w:pPr>
+      <w:r>
+        <w:rPr>
+          <w:rFonts w:ascii="Open Sans" w:hAnsi="Open Sans" w:cs="Open Sans"/>
+          <w:color w:val="485365"/>
+          <w:sz w:val="23"/>
+          <w:szCs w:val="23"/>
+        </w:rPr>
+        <w:t xml:space="preserve">Plasmid example (plasmids private accessible for </w:t>
+      </w:r>
+      <w:proofErr w:type="spellStart"/>
+      <w:r>
+        <w:rPr>
+          <w:rFonts w:ascii="Open Sans" w:hAnsi="Open Sans" w:cs="Open Sans"/>
+          <w:color w:val="485365"/>
+          <w:sz w:val="23"/>
+          <w:szCs w:val="23"/>
+        </w:rPr>
+        <w:t>UoE</w:t>
+      </w:r>
+      <w:proofErr w:type="spellEnd"/>
+      <w:r>
+        <w:rPr>
+          <w:rFonts w:ascii="Open Sans" w:hAnsi="Open Sans" w:cs="Open Sans"/>
+          <w:color w:val="485365"/>
+          <w:sz w:val="23"/>
+          <w:szCs w:val="23"/>
+        </w:rPr>
+        <w:t xml:space="preserve"> </w:t>
+      </w:r>
+      <w:proofErr w:type="spellStart"/>
+      <w:r>
+        <w:rPr>
+          <w:rFonts w:ascii="Open Sans" w:hAnsi="Open Sans" w:cs="Open Sans"/>
+          <w:color w:val="485365"/>
+          <w:sz w:val="23"/>
+          <w:szCs w:val="23"/>
+        </w:rPr>
+        <w:t>BioRDM</w:t>
+      </w:r>
+      <w:proofErr w:type="spellEnd"/>
+      <w:r>
+        <w:rPr>
+          <w:rFonts w:ascii="Open Sans" w:hAnsi="Open Sans" w:cs="Open Sans"/>
+          <w:color w:val="485365"/>
+          <w:sz w:val="23"/>
+          <w:szCs w:val="23"/>
+        </w:rPr>
+        <w:t xml:space="preserve"> only)</w:t>
+      </w:r>
+    </w:p>
+    <w:p>
+      <w:pPr>
+        <w:rPr>
+          <w:rFonts w:ascii="Open Sans" w:hAnsi="Open Sans" w:cs="Open Sans"/>
+          <w:color w:val="485365"/>
+          <w:sz w:val="23"/>
+          <w:szCs w:val="23"/>
+        </w:rPr>
+      </w:pPr>
+      <w:hyperlink r:id="rId23" w:history="1">
+        <w:r>
+          <w:rPr>
+            <w:rStyle w:val="Hyperlink"/>
+            <w:rFonts w:ascii="Open Sans" w:hAnsi="Open Sans" w:cs="Open Sans"/>
+            <w:sz w:val="23"/>
+            <w:szCs w:val="23"/>
+          </w:rPr>
+          <w:t>https://benchling.com/s/etr-Gje9DwS83aijjPlkmaH9?m=slm-0EcbtGdiD4I9xpcfOByr</w:t>
+        </w:r>
+      </w:hyperlink>
+    </w:p>
+    <w:p>
+      <w:pPr>
+        <w:rPr>
+          <w:rFonts w:ascii="Open Sans" w:hAnsi="Open Sans" w:cs="Open Sans"/>
+          <w:color w:val="485365"/>
+          <w:sz w:val="23"/>
+          <w:szCs w:val="23"/>
+        </w:rPr>
+      </w:pPr>
+    </w:p>
+    <w:p>
+      <w:pPr>
+        <w:rPr>
+          <w:rFonts w:ascii="Open Sans" w:hAnsi="Open Sans" w:cs="Open Sans"/>
+          <w:color w:val="485365"/>
+          <w:sz w:val="23"/>
+          <w:szCs w:val="23"/>
+        </w:rPr>
+      </w:pPr>
     </w:p>
     <w:p>
       <w:pPr>
@@ -4744,39 +4964,9 @@
           <w:sz w:val="23"/>
           <w:szCs w:val="23"/>
         </w:rPr>
-        <w:t> </w:t>
-      </w:r>
-    </w:p>
-    <w:p>
-      <w:pPr>
-        <w:rPr>
-          <w:rFonts w:ascii="Open Sans" w:hAnsi="Open Sans" w:cs="Open Sans"/>
-          <w:color w:val="485365"/>
-          <w:sz w:val="23"/>
-          <w:szCs w:val="23"/>
-        </w:rPr>
-      </w:pPr>
-      <w:r>
-        <w:rPr>
-          <w:rStyle w:val="author-a-xz66zz71zz75zcdyz79zbiwuz78z5sz84z"/>
-          <w:rFonts w:ascii="Open Sans" w:hAnsi="Open Sans" w:cs="Open Sans"/>
-          <w:color w:val="485365"/>
-          <w:sz w:val="23"/>
-          <w:szCs w:val="23"/>
-          <w:shd w:val="clear" w:color="auto" w:fill="E79AE0"/>
-        </w:rPr>
-        <w:t> DONE: </w:t>
-      </w:r>
-    </w:p>
-    <w:p>
-      <w:pPr>
-        <w:rPr>
-          <w:rFonts w:ascii="Open Sans" w:hAnsi="Open Sans" w:cs="Open Sans"/>
-          <w:color w:val="485365"/>
-          <w:sz w:val="23"/>
-          <w:szCs w:val="23"/>
-        </w:rPr>
-      </w:pPr>
+        <w:t xml:space="preserve">Our </w:t>
+      </w:r>
+      <w:proofErr w:type="spellStart"/>
       <w:r>
         <w:rPr>
           <w:rStyle w:val="b"/>
@@ -4787,9 +4977,9 @@
           <w:sz w:val="23"/>
           <w:szCs w:val="23"/>
         </w:rPr>
-        <w:t xml:space="preserve">Our </w:t>
-      </w:r>
-      <w:proofErr w:type="spellStart"/>
+        <w:t>Benchling</w:t>
+      </w:r>
+      <w:proofErr w:type="spellEnd"/>
       <w:r>
         <w:rPr>
           <w:rStyle w:val="b"/>
@@ -4800,19 +4990,6 @@
           <w:sz w:val="23"/>
           <w:szCs w:val="23"/>
         </w:rPr>
-        <w:t>Benchling</w:t>
-      </w:r>
-      <w:proofErr w:type="spellEnd"/>
-      <w:r>
-        <w:rPr>
-          <w:rStyle w:val="b"/>
-          <w:rFonts w:ascii="Open Sans" w:hAnsi="Open Sans" w:cs="Open Sans"/>
-          <w:b/>
-          <w:bCs/>
-          <w:color w:val="485365"/>
-          <w:sz w:val="23"/>
-          <w:szCs w:val="23"/>
-        </w:rPr>
         <w:t xml:space="preserve"> tutorial:</w:t>
       </w:r>
     </w:p>
@@ -4825,7 +5002,7 @@
           <w:szCs w:val="23"/>
         </w:rPr>
       </w:pPr>
-      <w:hyperlink r:id="rId22" w:history="1">
+      <w:hyperlink r:id="rId24" w:history="1">
         <w:r>
           <w:rPr>
             <w:rStyle w:val="Hyperlink"/>
@@ -4921,7 +5098,7 @@
         </w:rPr>
         <w:t>Main help page, with access to several tutorials: </w:t>
       </w:r>
-      <w:hyperlink r:id="rId23" w:history="1">
+      <w:hyperlink r:id="rId25" w:history="1">
         <w:r>
           <w:rPr>
             <w:rStyle w:val="Hyperlink"/>
@@ -4959,7 +5136,7 @@
         </w:rPr>
         <w:t>More molecular biology features: </w:t>
       </w:r>
-      <w:hyperlink r:id="rId24" w:history="1">
+      <w:hyperlink r:id="rId26" w:history="1">
         <w:r>
           <w:rPr>
             <w:rStyle w:val="Hyperlink"/>
@@ -5008,7 +5185,7 @@
         </w:rPr>
         <w:t xml:space="preserve"> training kit for academics: </w:t>
       </w:r>
-      <w:hyperlink r:id="rId25" w:history="1">
+      <w:hyperlink r:id="rId27" w:history="1">
         <w:r>
           <w:rPr>
             <w:rStyle w:val="Hyperlink"/>
@@ -5062,7 +5239,7 @@
           <w:szCs w:val="23"/>
         </w:rPr>
       </w:pPr>
-      <w:hyperlink r:id="rId26" w:history="1">
+      <w:hyperlink r:id="rId28" w:history="1">
         <w:r>
           <w:rPr>
             <w:rStyle w:val="Hyperlink"/>
@@ -5140,20 +5317,33 @@
         <w:pStyle w:val="Heading4"/>
         <w:spacing w:before="0" w:after="0"/>
         <w:rPr>
+          <w:rStyle w:val="b"/>
           <w:rFonts w:ascii="Open Sans" w:hAnsi="Open Sans" w:cs="Open Sans"/>
           <w:color w:val="485365"/>
           <w:sz w:val="28"/>
           <w:szCs w:val="28"/>
         </w:rPr>
       </w:pPr>
-      <w:r>
-        <w:rPr>
-          <w:rStyle w:val="b"/>
+    </w:p>
+    <w:p>
+      <w:pPr>
+        <w:pStyle w:val="Heading4"/>
+        <w:spacing w:before="0" w:after="0"/>
+        <w:rPr>
           <w:rFonts w:ascii="Open Sans" w:hAnsi="Open Sans" w:cs="Open Sans"/>
           <w:color w:val="485365"/>
           <w:sz w:val="28"/>
           <w:szCs w:val="28"/>
         </w:rPr>
+      </w:pPr>
+      <w:r>
+        <w:rPr>
+          <w:rStyle w:val="b"/>
+          <w:rFonts w:ascii="Open Sans" w:hAnsi="Open Sans" w:cs="Open Sans"/>
+          <w:color w:val="485365"/>
+          <w:sz w:val="28"/>
+          <w:szCs w:val="28"/>
+        </w:rPr>
         <w:t>Exercise/challenge 5:</w:t>
       </w:r>
     </w:p>
@@ -5186,18 +5376,32 @@
           <w:color w:val="485365"/>
           <w:sz w:val="23"/>
           <w:szCs w:val="23"/>
-        </w:rPr>
-      </w:pPr>
-      <w:r>
-        <w:rPr>
-          <w:rFonts w:ascii="Open Sans" w:hAnsi="Open Sans" w:cs="Open Sans"/>
-          <w:color w:val="485365"/>
-          <w:sz w:val="23"/>
-          <w:szCs w:val="23"/>
-        </w:rPr>
-        <w:t>Protocol link: </w:t>
-      </w:r>
-      <w:hyperlink r:id="rId27" w:history="1">
+          <w:lang w:val="es-ES"/>
+        </w:rPr>
+      </w:pPr>
+      <w:proofErr w:type="spellStart"/>
+      <w:r>
+        <w:rPr>
+          <w:rFonts w:ascii="Open Sans" w:hAnsi="Open Sans" w:cs="Open Sans"/>
+          <w:color w:val="485365"/>
+          <w:sz w:val="23"/>
+          <w:szCs w:val="23"/>
+          <w:lang w:val="es-ES"/>
+        </w:rPr>
+        <w:t>Protocol</w:t>
+      </w:r>
+      <w:proofErr w:type="spellEnd"/>
+      <w:r>
+        <w:rPr>
+          <w:rFonts w:ascii="Open Sans" w:hAnsi="Open Sans" w:cs="Open Sans"/>
+          <w:color w:val="485365"/>
+          <w:sz w:val="23"/>
+          <w:szCs w:val="23"/>
+          <w:lang w:val="es-ES"/>
+        </w:rPr>
+        <w:t xml:space="preserve"> link: </w:t>
+      </w:r>
+      <w:hyperlink r:id="rId29" w:history="1">
         <w:r>
           <w:rPr>
             <w:rStyle w:val="Hyperlink"/>
@@ -5205,6 +5409,7 @@
             <w:color w:val="2E96F3"/>
             <w:sz w:val="23"/>
             <w:szCs w:val="23"/>
+            <w:lang w:val="es-ES"/>
           </w:rPr>
           <w:t>https://dx.doi.org/10.17504/protocols.io.buhknt4w</w:t>
         </w:r>
@@ -5217,6 +5422,7 @@
           <w:color w:val="485365"/>
           <w:sz w:val="23"/>
           <w:szCs w:val="23"/>
+          <w:lang w:val="es-ES"/>
         </w:rPr>
       </w:pPr>
     </w:p>
@@ -5482,6 +5688,7 @@
           <w:sz w:val="23"/>
           <w:szCs w:val="23"/>
         </w:rPr>
+        <w:lastRenderedPageBreak/>
         <w:t>2. Go to 'Steps' in the top tool-bar: edit the protocol according to your preferences</w:t>
       </w:r>
     </w:p>
@@ -5647,7 +5854,6 @@
           <w:sz w:val="23"/>
           <w:szCs w:val="23"/>
         </w:rPr>
-        <w:lastRenderedPageBreak/>
         <w:t>DONE:</w:t>
       </w:r>
     </w:p>
@@ -5759,45 +5965,40 @@
         <w:t xml:space="preserve"> ELNs? Which one? What features do you like?</w:t>
       </w:r>
     </w:p>
-    <w:p>
-      <w:pPr>
-        <w:rPr>
-          <w:rFonts w:ascii="Open Sans" w:hAnsi="Open Sans" w:cs="Open Sans"/>
-          <w:color w:val="485365"/>
-          <w:sz w:val="23"/>
-          <w:szCs w:val="23"/>
-        </w:rPr>
-      </w:pPr>
-    </w:p>
-    <w:p>
-      <w:pPr>
-        <w:rPr>
-          <w:rFonts w:ascii="Open Sans" w:hAnsi="Open Sans" w:cs="Open Sans"/>
-          <w:color w:val="485365"/>
-          <w:sz w:val="23"/>
-          <w:szCs w:val="23"/>
-        </w:rPr>
-      </w:pPr>
-      <w:r>
-        <w:rPr>
-          <w:rStyle w:val="author-a-xz66zz71zz75zcdyz79zbiwuz78z5sz84z"/>
-          <w:rFonts w:ascii="Open Sans" w:hAnsi="Open Sans" w:cs="Open Sans"/>
-          <w:color w:val="485365"/>
-          <w:sz w:val="23"/>
-          <w:szCs w:val="23"/>
-          <w:shd w:val="clear" w:color="auto" w:fill="E79AE0"/>
+    <w:p/>
+    <w:p>
+      <w:pPr>
+        <w:pStyle w:val="ListParagraph"/>
+        <w:numPr>
+          <w:ilvl w:val="0"/>
+          <w:numId w:val="4"/>
+        </w:numPr>
+        <w:rPr>
+          <w:rFonts w:ascii="Open Sans" w:hAnsi="Open Sans" w:cs="Open Sans"/>
+          <w:color w:val="485365"/>
+          <w:sz w:val="23"/>
+          <w:szCs w:val="23"/>
+          <w:lang w:val="en-GB"/>
+        </w:rPr>
+      </w:pPr>
+      <w:r>
+        <w:rPr>
+          <w:rFonts w:ascii="Open Sans" w:hAnsi="Open Sans" w:cs="Open Sans"/>
+          <w:color w:val="485365"/>
+          <w:sz w:val="23"/>
+          <w:szCs w:val="23"/>
+          <w:lang w:val="en-GB"/>
         </w:rPr>
         <w:t>HAVE YOU TRIED AN ELN and you gave up</w:t>
       </w:r>
       <w:proofErr w:type="gramStart"/>
       <w:r>
         <w:rPr>
-          <w:rStyle w:val="author-a-xz66zz71zz75zcdyz79zbiwuz78z5sz84z"/>
-          <w:rFonts w:ascii="Open Sans" w:hAnsi="Open Sans" w:cs="Open Sans"/>
-          <w:color w:val="485365"/>
-          <w:sz w:val="23"/>
-          <w:szCs w:val="23"/>
-          <w:shd w:val="clear" w:color="auto" w:fill="E79AE0"/>
+          <w:rFonts w:ascii="Open Sans" w:hAnsi="Open Sans" w:cs="Open Sans"/>
+          <w:color w:val="485365"/>
+          <w:sz w:val="23"/>
+          <w:szCs w:val="23"/>
+          <w:lang w:val="en-GB"/>
         </w:rPr>
         <w:t>?:</w:t>
       </w:r>
@@ -5805,81 +6006,181 @@
     </w:p>
     <w:p>
       <w:pPr>
-        <w:rPr>
-          <w:rFonts w:ascii="Open Sans" w:hAnsi="Open Sans" w:cs="Open Sans"/>
-          <w:color w:val="485365"/>
-          <w:sz w:val="23"/>
-          <w:szCs w:val="23"/>
-        </w:rPr>
-      </w:pPr>
-      <w:r>
-        <w:rPr>
-          <w:rStyle w:val="author-a-z65zz69zz74zpz67zz65zz76ztz85zn8z90zz86zvz68zz82z"/>
-          <w:rFonts w:ascii="Open Sans" w:hAnsi="Open Sans" w:cs="Open Sans"/>
-          <w:color w:val="485365"/>
-          <w:sz w:val="23"/>
-          <w:szCs w:val="23"/>
-          <w:shd w:val="clear" w:color="auto" w:fill="B1E7D8"/>
-        </w:rPr>
-        <w:t>Anyone switched from paper entirely to ELNs</w:t>
+        <w:pStyle w:val="ListParagraph"/>
+        <w:numPr>
+          <w:ilvl w:val="0"/>
+          <w:numId w:val="4"/>
+        </w:numPr>
+        <w:rPr>
+          <w:rFonts w:ascii="Open Sans" w:hAnsi="Open Sans" w:cs="Open Sans"/>
+          <w:color w:val="485365"/>
+          <w:sz w:val="23"/>
+          <w:szCs w:val="23"/>
+        </w:rPr>
+      </w:pPr>
+      <w:r>
+        <w:rPr>
+          <w:rFonts w:ascii="Open Sans" w:hAnsi="Open Sans" w:cs="Open Sans"/>
+          <w:color w:val="485365"/>
+          <w:sz w:val="23"/>
+          <w:szCs w:val="23"/>
+        </w:rPr>
+        <w:t>Anyone switched from paper entirely to ELNs?:</w:t>
+      </w:r>
+    </w:p>
+    <w:p>
+      <w:pPr>
+        <w:pStyle w:val="ListParagraph"/>
+        <w:numPr>
+          <w:ilvl w:val="0"/>
+          <w:numId w:val="4"/>
+        </w:numPr>
+        <w:rPr>
+          <w:rFonts w:ascii="Open Sans" w:hAnsi="Open Sans" w:cs="Open Sans"/>
+          <w:color w:val="485365"/>
+          <w:sz w:val="23"/>
+          <w:szCs w:val="23"/>
+        </w:rPr>
+      </w:pPr>
+      <w:r>
+        <w:rPr>
+          <w:rFonts w:ascii="Open Sans" w:hAnsi="Open Sans" w:cs="Open Sans"/>
+          <w:color w:val="485365"/>
+          <w:sz w:val="23"/>
+          <w:szCs w:val="23"/>
+        </w:rPr>
+        <w:t>Anyone only paper?:</w:t>
+      </w:r>
+    </w:p>
+    <w:p>
+      <w:pPr>
+        <w:pStyle w:val="ListParagraph"/>
+        <w:rPr>
+          <w:rFonts w:ascii="Open Sans" w:hAnsi="Open Sans" w:cs="Open Sans"/>
+          <w:color w:val="485365"/>
+          <w:sz w:val="23"/>
+          <w:szCs w:val="23"/>
+        </w:rPr>
+      </w:pPr>
+    </w:p>
+    <w:p>
+      <w:pPr>
+        <w:pStyle w:val="ListParagraph"/>
+        <w:ind w:left="0"/>
+        <w:rPr>
+          <w:rFonts w:ascii="Open Sans" w:hAnsi="Open Sans" w:cs="Open Sans"/>
+          <w:color w:val="485365"/>
+          <w:sz w:val="23"/>
+          <w:szCs w:val="23"/>
+          <w:lang w:val="en-GB"/>
+        </w:rPr>
+      </w:pPr>
+      <w:r>
+        <w:rPr>
+          <w:rFonts w:ascii="Open Sans" w:hAnsi="Open Sans" w:cs="Open Sans"/>
+          <w:color w:val="485365"/>
+          <w:sz w:val="23"/>
+          <w:szCs w:val="23"/>
+          <w:lang w:val="en-GB"/>
+        </w:rPr>
+        <w:t xml:space="preserve">Which ELN do you </w:t>
       </w:r>
       <w:proofErr w:type="gramStart"/>
       <w:r>
         <w:rPr>
-          <w:rStyle w:val="author-a-z65zz69zz74zpz67zz65zz76ztz85zn8z90zz86zvz68zz82z"/>
-          <w:rFonts w:ascii="Open Sans" w:hAnsi="Open Sans" w:cs="Open Sans"/>
-          <w:color w:val="485365"/>
-          <w:sz w:val="23"/>
-          <w:szCs w:val="23"/>
-          <w:shd w:val="clear" w:color="auto" w:fill="B1E7D8"/>
-        </w:rPr>
-        <w:t>?:</w:t>
+          <w:rFonts w:ascii="Open Sans" w:hAnsi="Open Sans" w:cs="Open Sans"/>
+          <w:color w:val="485365"/>
+          <w:sz w:val="23"/>
+          <w:szCs w:val="23"/>
+          <w:lang w:val="en-GB"/>
+        </w:rPr>
+        <w:t>use:</w:t>
       </w:r>
       <w:proofErr w:type="gramEnd"/>
     </w:p>
     <w:p>
       <w:pPr>
-        <w:rPr>
-          <w:rFonts w:ascii="Open Sans" w:hAnsi="Open Sans" w:cs="Open Sans"/>
-          <w:color w:val="485365"/>
-          <w:sz w:val="23"/>
-          <w:szCs w:val="23"/>
-        </w:rPr>
-      </w:pPr>
-      <w:r>
-        <w:rPr>
-          <w:rStyle w:val="author-a-z65zz69zz74zpz67zz65zz76ztz85zn8z90zz86zvz68zz82z"/>
-          <w:rFonts w:ascii="Open Sans" w:hAnsi="Open Sans" w:cs="Open Sans"/>
-          <w:color w:val="485365"/>
-          <w:sz w:val="23"/>
-          <w:szCs w:val="23"/>
-          <w:shd w:val="clear" w:color="auto" w:fill="B1E7D8"/>
-        </w:rPr>
-        <w:t>Anyone only paper</w:t>
-      </w:r>
-      <w:proofErr w:type="gramStart"/>
-      <w:r>
-        <w:rPr>
-          <w:rStyle w:val="author-a-z65zz69zz74zpz67zz65zz76ztz85zn8z90zz86zvz68zz82z"/>
-          <w:rFonts w:ascii="Open Sans" w:hAnsi="Open Sans" w:cs="Open Sans"/>
-          <w:color w:val="485365"/>
-          <w:sz w:val="23"/>
-          <w:szCs w:val="23"/>
-          <w:shd w:val="clear" w:color="auto" w:fill="B1E7D8"/>
-        </w:rPr>
-        <w:t>?:</w:t>
-      </w:r>
-      <w:proofErr w:type="gramEnd"/>
-    </w:p>
-    <w:p>
-      <w:pPr>
-        <w:rPr>
-          <w:rFonts w:ascii="Open Sans" w:hAnsi="Open Sans" w:cs="Open Sans"/>
-          <w:color w:val="485365"/>
-          <w:sz w:val="23"/>
-          <w:szCs w:val="23"/>
-        </w:rPr>
-      </w:pPr>
+        <w:pStyle w:val="ListParagraph"/>
+        <w:ind w:left="0"/>
+        <w:rPr>
+          <w:rFonts w:ascii="Open Sans" w:hAnsi="Open Sans" w:cs="Open Sans"/>
+          <w:color w:val="485365"/>
+          <w:sz w:val="23"/>
+          <w:szCs w:val="23"/>
+          <w:lang w:val="en-GB"/>
+        </w:rPr>
+      </w:pPr>
+      <w:r>
+        <w:rPr>
+          <w:rFonts w:ascii="Open Sans" w:hAnsi="Open Sans" w:cs="Open Sans"/>
+          <w:color w:val="485365"/>
+          <w:sz w:val="23"/>
+          <w:szCs w:val="23"/>
+          <w:lang w:val="en-GB"/>
+        </w:rPr>
+        <w:t>-</w:t>
+      </w:r>
+    </w:p>
+    <w:p>
+      <w:pPr>
+        <w:pStyle w:val="ListParagraph"/>
+        <w:ind w:left="0"/>
+        <w:rPr>
+          <w:rFonts w:ascii="Open Sans" w:hAnsi="Open Sans" w:cs="Open Sans"/>
+          <w:color w:val="485365"/>
+          <w:sz w:val="23"/>
+          <w:szCs w:val="23"/>
+          <w:lang w:val="en-GB"/>
+        </w:rPr>
+      </w:pPr>
+      <w:r>
+        <w:rPr>
+          <w:rFonts w:ascii="Open Sans" w:hAnsi="Open Sans" w:cs="Open Sans"/>
+          <w:color w:val="485365"/>
+          <w:sz w:val="23"/>
+          <w:szCs w:val="23"/>
+          <w:lang w:val="en-GB"/>
+        </w:rPr>
+        <w:t>-</w:t>
+      </w:r>
+    </w:p>
+    <w:p>
+      <w:pPr>
+        <w:pStyle w:val="ListParagraph"/>
+        <w:ind w:left="0"/>
+        <w:rPr>
+          <w:rFonts w:ascii="Open Sans" w:hAnsi="Open Sans" w:cs="Open Sans"/>
+          <w:color w:val="485365"/>
+          <w:sz w:val="23"/>
+          <w:szCs w:val="23"/>
+          <w:lang w:val="en-GB"/>
+        </w:rPr>
+      </w:pPr>
+      <w:r>
+        <w:rPr>
+          <w:rFonts w:ascii="Open Sans" w:hAnsi="Open Sans" w:cs="Open Sans"/>
+          <w:color w:val="485365"/>
+          <w:sz w:val="23"/>
+          <w:szCs w:val="23"/>
+          <w:lang w:val="en-GB"/>
+        </w:rPr>
+        <w:t>-</w:t>
+      </w:r>
+    </w:p>
+    <w:p>
+      <w:pPr>
+        <w:pStyle w:val="ListParagraph"/>
+        <w:ind w:left="0"/>
+        <w:rPr>
+          <w:rFonts w:ascii="Open Sans" w:hAnsi="Open Sans" w:cs="Open Sans"/>
+          <w:color w:val="485365"/>
+          <w:sz w:val="23"/>
+          <w:szCs w:val="23"/>
+          <w:lang w:val="en-GB"/>
+        </w:rPr>
+      </w:pPr>
+      <w:bookmarkStart w:id="0" w:name="_GoBack"/>
+      <w:bookmarkEnd w:id="0"/>
     </w:p>
     <w:p>
       <w:pPr>
@@ -6447,7 +6748,17 @@
           <w:sz w:val="23"/>
           <w:szCs w:val="23"/>
         </w:rPr>
-        <w:t>All the files have been sorted by name and demonstrate consequences of different naming strategies.</w:t>
+        <w:t xml:space="preserve">All the files have been sorted by name and demonstrate consequences of different naming </w:t>
+      </w:r>
+      <w:r>
+        <w:rPr>
+          <w:rFonts w:ascii="Open Sans" w:hAnsi="Open Sans" w:cs="Open Sans"/>
+          <w:color w:val="485365"/>
+          <w:sz w:val="23"/>
+          <w:szCs w:val="23"/>
+        </w:rPr>
+        <w:lastRenderedPageBreak/>
+        <w:t>strategies.</w:t>
       </w:r>
     </w:p>
     <w:p>
@@ -6922,7 +7233,6 @@
           <w:sz w:val="23"/>
           <w:szCs w:val="23"/>
         </w:rPr>
-        <w:lastRenderedPageBreak/>
         <w:t>       LD_phyA_on_t04_2020-07-14.norm.xlsx          (11)  </w:t>
       </w:r>
     </w:p>
@@ -7750,6 +8060,7 @@
           <w:sz w:val="23"/>
           <w:szCs w:val="23"/>
         </w:rPr>
+        <w:lastRenderedPageBreak/>
         <w:t>       SD_phyB_on_t04_2020-07-12.norm.xlsx          (15)  </w:t>
       </w:r>
     </w:p>
@@ -8148,7 +8459,6 @@
           <w:sz w:val="23"/>
           <w:szCs w:val="23"/>
         </w:rPr>
-        <w:lastRenderedPageBreak/>
         <w:t> </w:t>
       </w:r>
     </w:p>
@@ -9049,7 +9359,7 @@
           <w:szCs w:val="23"/>
         </w:rPr>
       </w:pPr>
-      <w:hyperlink r:id="rId28" w:history="1">
+      <w:hyperlink r:id="rId30" w:history="1">
         <w:r>
           <w:rPr>
             <w:rStyle w:val="Hyperlink"/>
@@ -9388,7 +9698,6 @@
           <w:sz w:val="23"/>
           <w:szCs w:val="23"/>
         </w:rPr>
-        <w:lastRenderedPageBreak/>
         <w:t>C)</w:t>
       </w:r>
     </w:p>
@@ -10027,6 +10336,7 @@
           <w:sz w:val="23"/>
           <w:szCs w:val="23"/>
         </w:rPr>
+        <w:lastRenderedPageBreak/>
         <w:t xml:space="preserve">5. What did you </w:t>
       </w:r>
       <w:proofErr w:type="gramStart"/>
@@ -15292,7 +15602,6 @@
     <w:rPr>
       <w:color w:val="000080"/>
       <w:u w:val="single"/>
-      <w:lang/>
     </w:rPr>
   </w:style>
   <w:style w:type="character" w:styleId="Strong">

</xml_diff>

<commit_message>
Changing final discussion into selection of benefits
</commit_message>
<xml_diff>
--- a/instructors/fair-bio-practice-day-2.docx
+++ b/instructors/fair-bio-practice-day-2.docx
@@ -6016,17 +6016,31 @@
           <w:color w:val="485365"/>
           <w:sz w:val="23"/>
           <w:szCs w:val="23"/>
-        </w:rPr>
-      </w:pPr>
-      <w:r>
-        <w:rPr>
-          <w:rFonts w:ascii="Open Sans" w:hAnsi="Open Sans" w:cs="Open Sans"/>
-          <w:color w:val="485365"/>
-          <w:sz w:val="23"/>
-          <w:szCs w:val="23"/>
-        </w:rPr>
-        <w:t>Anyone switched from paper entirely to ELNs?:</w:t>
-      </w:r>
+          <w:lang w:val="en-GB"/>
+        </w:rPr>
+      </w:pPr>
+      <w:r>
+        <w:rPr>
+          <w:rFonts w:ascii="Open Sans" w:hAnsi="Open Sans" w:cs="Open Sans"/>
+          <w:color w:val="485365"/>
+          <w:sz w:val="23"/>
+          <w:szCs w:val="23"/>
+          <w:lang w:val="en-GB"/>
+        </w:rPr>
+        <w:t>Anyone switched from paper entirely to ELNs</w:t>
+      </w:r>
+      <w:proofErr w:type="gramStart"/>
+      <w:r>
+        <w:rPr>
+          <w:rFonts w:ascii="Open Sans" w:hAnsi="Open Sans" w:cs="Open Sans"/>
+          <w:color w:val="485365"/>
+          <w:sz w:val="23"/>
+          <w:szCs w:val="23"/>
+          <w:lang w:val="en-GB"/>
+        </w:rPr>
+        <w:t>?:</w:t>
+      </w:r>
+      <w:proofErr w:type="gramEnd"/>
     </w:p>
     <w:p>
       <w:pPr>
@@ -6179,8 +6193,6 @@
           <w:lang w:val="en-GB"/>
         </w:rPr>
       </w:pPr>
-      <w:bookmarkStart w:id="0" w:name="_GoBack"/>
-      <w:bookmarkEnd w:id="0"/>
     </w:p>
     <w:p>
       <w:pPr>
@@ -9818,26 +9830,72 @@
           <w:sz w:val="28"/>
           <w:szCs w:val="28"/>
         </w:rPr>
-        <w:t>Exercise 5. Discussion:</w:t>
-      </w:r>
-    </w:p>
-    <w:p>
-      <w:pPr>
-        <w:rPr>
-          <w:rFonts w:ascii="Open Sans" w:hAnsi="Open Sans" w:cs="Open Sans"/>
-          <w:color w:val="485365"/>
-          <w:sz w:val="23"/>
-          <w:szCs w:val="23"/>
-        </w:rPr>
-      </w:pPr>
-      <w:r>
-        <w:rPr>
-          <w:rFonts w:ascii="Open Sans" w:hAnsi="Open Sans" w:cs="Open Sans"/>
-          <w:color w:val="485365"/>
-          <w:sz w:val="23"/>
-          <w:szCs w:val="23"/>
-        </w:rPr>
-        <w:t xml:space="preserve">How can a strategy for folder </w:t>
+        <w:t xml:space="preserve">Exercise 5. </w:t>
+      </w:r>
+      <w:r>
+        <w:rPr>
+          <w:rFonts w:ascii="Open Sans" w:hAnsi="Open Sans" w:cs="Open Sans"/>
+          <w:color w:val="485365"/>
+          <w:sz w:val="28"/>
+          <w:szCs w:val="28"/>
+        </w:rPr>
+        <w:t>FAIR files</w:t>
+      </w:r>
+      <w:r>
+        <w:rPr>
+          <w:rFonts w:ascii="Open Sans" w:hAnsi="Open Sans" w:cs="Open Sans"/>
+          <w:color w:val="485365"/>
+          <w:sz w:val="28"/>
+          <w:szCs w:val="28"/>
+        </w:rPr>
+        <w:t>:</w:t>
+      </w:r>
+    </w:p>
+    <w:p>
+      <w:pPr>
+        <w:rPr>
+          <w:rFonts w:ascii="Open Sans" w:hAnsi="Open Sans" w:cs="Open Sans"/>
+          <w:color w:val="485365"/>
+          <w:sz w:val="23"/>
+          <w:szCs w:val="23"/>
+        </w:rPr>
+      </w:pPr>
+    </w:p>
+    <w:p>
+      <w:pPr>
+        <w:rPr>
+          <w:rFonts w:ascii="Open Sans" w:hAnsi="Open Sans" w:cs="Open Sans"/>
+          <w:color w:val="485365"/>
+          <w:sz w:val="23"/>
+          <w:szCs w:val="23"/>
+        </w:rPr>
+      </w:pPr>
+      <w:r>
+        <w:rPr>
+          <w:rFonts w:ascii="Open Sans" w:hAnsi="Open Sans" w:cs="Open Sans"/>
+          <w:color w:val="485365"/>
+          <w:sz w:val="23"/>
+          <w:szCs w:val="23"/>
+        </w:rPr>
+        <w:t xml:space="preserve">Choose 3 main benefits of </w:t>
+      </w:r>
+      <w:r>
+        <w:rPr>
+          <w:rFonts w:ascii="Open Sans" w:hAnsi="Open Sans" w:cs="Open Sans"/>
+          <w:color w:val="485365"/>
+          <w:sz w:val="23"/>
+          <w:szCs w:val="23"/>
+        </w:rPr>
+        <w:t xml:space="preserve">a </w:t>
+      </w:r>
+      <w:r>
+        <w:rPr>
+          <w:rFonts w:ascii="Open Sans" w:hAnsi="Open Sans" w:cs="Open Sans"/>
+          <w:color w:val="485365"/>
+          <w:sz w:val="23"/>
+          <w:szCs w:val="23"/>
+        </w:rPr>
+        <w:t xml:space="preserve">good strategy for folder </w:t>
       </w:r>
       <w:proofErr w:type="spellStart"/>
       <w:r>
@@ -9857,18 +9915,267 @@
           <w:sz w:val="23"/>
           <w:szCs w:val="23"/>
         </w:rPr>
-        <w:t xml:space="preserve"> and naming convention help in achieving FAIR data? (Add +1 if you agree with any of the sentences written by your colleagues):</w:t>
-      </w:r>
-    </w:p>
-    <w:p>
-      <w:pPr>
-        <w:rPr>
-          <w:rFonts w:ascii="Open Sans" w:hAnsi="Open Sans" w:cs="Open Sans"/>
-          <w:color w:val="485365"/>
-          <w:sz w:val="23"/>
-          <w:szCs w:val="23"/>
-        </w:rPr>
-      </w:pPr>
+        <w:t xml:space="preserve"> and naming convention</w:t>
+      </w:r>
+      <w:r>
+        <w:rPr>
+          <w:rFonts w:ascii="Open Sans" w:hAnsi="Open Sans" w:cs="Open Sans"/>
+          <w:color w:val="485365"/>
+          <w:sz w:val="23"/>
+          <w:szCs w:val="23"/>
+        </w:rPr>
+        <w:t>s</w:t>
+      </w:r>
+      <w:r>
+        <w:rPr>
+          <w:rFonts w:ascii="Open Sans" w:hAnsi="Open Sans" w:cs="Open Sans"/>
+          <w:color w:val="485365"/>
+          <w:sz w:val="23"/>
+          <w:szCs w:val="23"/>
+        </w:rPr>
+        <w:t xml:space="preserve">  </w:t>
+      </w:r>
+    </w:p>
+    <w:p>
+      <w:pPr>
+        <w:rPr>
+          <w:rFonts w:ascii="Open Sans" w:hAnsi="Open Sans" w:cs="Open Sans"/>
+          <w:color w:val="485365"/>
+          <w:sz w:val="23"/>
+          <w:szCs w:val="23"/>
+        </w:rPr>
+      </w:pPr>
+    </w:p>
+    <w:p>
+      <w:pPr>
+        <w:rPr>
+          <w:rFonts w:ascii="Open Sans" w:hAnsi="Open Sans" w:cs="Open Sans"/>
+          <w:color w:val="485365"/>
+          <w:sz w:val="23"/>
+          <w:szCs w:val="23"/>
+        </w:rPr>
+      </w:pPr>
+      <w:r>
+        <w:rPr>
+          <w:rFonts w:ascii="Open Sans" w:hAnsi="Open Sans" w:cs="Open Sans"/>
+          <w:color w:val="485365"/>
+          <w:sz w:val="23"/>
+          <w:szCs w:val="23"/>
+        </w:rPr>
+        <w:t>* Makes data more findable</w:t>
+      </w:r>
+    </w:p>
+    <w:p>
+      <w:pPr>
+        <w:rPr>
+          <w:rFonts w:ascii="Open Sans" w:hAnsi="Open Sans" w:cs="Open Sans"/>
+          <w:color w:val="485365"/>
+          <w:sz w:val="23"/>
+          <w:szCs w:val="23"/>
+        </w:rPr>
+      </w:pPr>
+      <w:r>
+        <w:rPr>
+          <w:rFonts w:ascii="Open Sans" w:hAnsi="Open Sans" w:cs="Open Sans"/>
+          <w:color w:val="485365"/>
+          <w:sz w:val="23"/>
+          <w:szCs w:val="23"/>
+        </w:rPr>
+        <w:t>* Aids in making data more reproducible - projects can be copied easily</w:t>
+      </w:r>
+    </w:p>
+    <w:p>
+      <w:pPr>
+        <w:rPr>
+          <w:rFonts w:ascii="Open Sans" w:hAnsi="Open Sans" w:cs="Open Sans"/>
+          <w:color w:val="485365"/>
+          <w:sz w:val="23"/>
+          <w:szCs w:val="23"/>
+        </w:rPr>
+      </w:pPr>
+      <w:r>
+        <w:rPr>
+          <w:rFonts w:ascii="Open Sans" w:hAnsi="Open Sans" w:cs="Open Sans"/>
+          <w:color w:val="485365"/>
+          <w:sz w:val="23"/>
+          <w:szCs w:val="23"/>
+        </w:rPr>
+        <w:t>*</w:t>
+      </w:r>
+      <w:r>
+        <w:rPr>
+          <w:rFonts w:ascii="Open Sans" w:hAnsi="Open Sans" w:cs="Open Sans"/>
+          <w:color w:val="485365"/>
+          <w:sz w:val="23"/>
+          <w:szCs w:val="23"/>
+        </w:rPr>
+        <w:t xml:space="preserve"> Raw data can be </w:t>
+      </w:r>
+      <w:proofErr w:type="spellStart"/>
+      <w:r>
+        <w:rPr>
+          <w:rFonts w:ascii="Open Sans" w:hAnsi="Open Sans" w:cs="Open Sans"/>
+          <w:color w:val="485365"/>
+          <w:sz w:val="23"/>
+          <w:szCs w:val="23"/>
+        </w:rPr>
+        <w:t>reanalysed</w:t>
+      </w:r>
+      <w:proofErr w:type="spellEnd"/>
+      <w:r>
+        <w:rPr>
+          <w:rFonts w:ascii="Open Sans" w:hAnsi="Open Sans" w:cs="Open Sans"/>
+          <w:color w:val="485365"/>
+          <w:sz w:val="23"/>
+          <w:szCs w:val="23"/>
+        </w:rPr>
+        <w:t xml:space="preserve"> multiple times</w:t>
+      </w:r>
+    </w:p>
+    <w:p>
+      <w:pPr>
+        <w:rPr>
+          <w:rFonts w:ascii="Open Sans" w:hAnsi="Open Sans" w:cs="Open Sans"/>
+          <w:color w:val="485365"/>
+          <w:sz w:val="23"/>
+          <w:szCs w:val="23"/>
+        </w:rPr>
+      </w:pPr>
+      <w:r>
+        <w:rPr>
+          <w:rFonts w:ascii="Open Sans" w:hAnsi="Open Sans" w:cs="Open Sans"/>
+          <w:color w:val="485365"/>
+          <w:sz w:val="23"/>
+          <w:szCs w:val="23"/>
+        </w:rPr>
+        <w:t>* Naming conventions can be read automatically</w:t>
+      </w:r>
+    </w:p>
+    <w:p>
+      <w:pPr>
+        <w:rPr>
+          <w:rFonts w:ascii="Open Sans" w:hAnsi="Open Sans" w:cs="Open Sans"/>
+          <w:color w:val="485365"/>
+          <w:sz w:val="23"/>
+          <w:szCs w:val="23"/>
+        </w:rPr>
+      </w:pPr>
+      <w:r>
+        <w:rPr>
+          <w:rFonts w:ascii="Open Sans" w:hAnsi="Open Sans" w:cs="Open Sans"/>
+          <w:color w:val="485365"/>
+          <w:sz w:val="23"/>
+          <w:szCs w:val="23"/>
+        </w:rPr>
+        <w:t>* Easy to understand content by name, less misunderstandings</w:t>
+      </w:r>
+    </w:p>
+    <w:p>
+      <w:pPr>
+        <w:rPr>
+          <w:rFonts w:ascii="Open Sans" w:hAnsi="Open Sans" w:cs="Open Sans"/>
+          <w:color w:val="485365"/>
+          <w:sz w:val="23"/>
+          <w:szCs w:val="23"/>
+        </w:rPr>
+      </w:pPr>
+      <w:r>
+        <w:rPr>
+          <w:rFonts w:ascii="Open Sans" w:hAnsi="Open Sans" w:cs="Open Sans"/>
+          <w:color w:val="485365"/>
+          <w:sz w:val="23"/>
+          <w:szCs w:val="23"/>
+        </w:rPr>
+        <w:t>* Easier to find and share data with others</w:t>
+      </w:r>
+    </w:p>
+    <w:p>
+      <w:pPr>
+        <w:rPr>
+          <w:rFonts w:ascii="Open Sans" w:hAnsi="Open Sans" w:cs="Open Sans"/>
+          <w:color w:val="485365"/>
+          <w:sz w:val="23"/>
+          <w:szCs w:val="23"/>
+        </w:rPr>
+      </w:pPr>
+      <w:r>
+        <w:rPr>
+          <w:rFonts w:ascii="Open Sans" w:hAnsi="Open Sans" w:cs="Open Sans"/>
+          <w:color w:val="485365"/>
+          <w:sz w:val="23"/>
+          <w:szCs w:val="23"/>
+        </w:rPr>
+        <w:t>* Easy inspection of the project progress (present files)</w:t>
+      </w:r>
+    </w:p>
+    <w:p>
+      <w:pPr>
+        <w:rPr>
+          <w:rFonts w:ascii="Open Sans" w:hAnsi="Open Sans" w:cs="Open Sans"/>
+          <w:color w:val="485365"/>
+          <w:sz w:val="23"/>
+          <w:szCs w:val="23"/>
+        </w:rPr>
+      </w:pPr>
+      <w:r>
+        <w:rPr>
+          <w:rFonts w:ascii="Open Sans" w:hAnsi="Open Sans" w:cs="Open Sans"/>
+          <w:color w:val="485365"/>
+          <w:sz w:val="23"/>
+          <w:szCs w:val="23"/>
+        </w:rPr>
+        <w:t>* Fewer meetings required when sharing data</w:t>
+      </w:r>
+    </w:p>
+    <w:p>
+      <w:pPr>
+        <w:rPr>
+          <w:rFonts w:ascii="Open Sans" w:hAnsi="Open Sans" w:cs="Open Sans"/>
+          <w:color w:val="485365"/>
+          <w:sz w:val="23"/>
+          <w:szCs w:val="23"/>
+        </w:rPr>
+      </w:pPr>
+      <w:r>
+        <w:rPr>
+          <w:rFonts w:ascii="Open Sans" w:hAnsi="Open Sans" w:cs="Open Sans"/>
+          <w:color w:val="485365"/>
+          <w:sz w:val="23"/>
+          <w:szCs w:val="23"/>
+        </w:rPr>
+        <w:t>* Time saving</w:t>
+      </w:r>
+    </w:p>
+    <w:p>
+      <w:pPr>
+        <w:rPr>
+          <w:rFonts w:ascii="Open Sans" w:hAnsi="Open Sans" w:cs="Open Sans"/>
+          <w:color w:val="485365"/>
+          <w:sz w:val="23"/>
+          <w:szCs w:val="23"/>
+        </w:rPr>
+      </w:pPr>
+    </w:p>
+    <w:p>
+      <w:pPr>
+        <w:rPr>
+          <w:rFonts w:ascii="Open Sans" w:hAnsi="Open Sans" w:cs="Open Sans"/>
+          <w:color w:val="485365"/>
+          <w:sz w:val="23"/>
+          <w:szCs w:val="23"/>
+        </w:rPr>
+      </w:pPr>
+      <w:r>
+        <w:rPr>
+          <w:rFonts w:ascii="Open Sans" w:hAnsi="Open Sans" w:cs="Open Sans"/>
+          <w:color w:val="485365"/>
+          <w:sz w:val="23"/>
+          <w:szCs w:val="23"/>
+        </w:rPr>
+        <w:t xml:space="preserve">DONE: </w:t>
+      </w:r>
+      <w:bookmarkStart w:id="0" w:name="_GoBack"/>
+      <w:bookmarkEnd w:id="0"/>
     </w:p>
     <w:p>
       <w:pPr>
@@ -9900,13 +10207,25 @@
           <w:szCs w:val="28"/>
         </w:rPr>
       </w:pPr>
-      <w:r>
+    </w:p>
+    <w:p>
+      <w:pPr>
+        <w:pStyle w:val="Heading4"/>
+        <w:spacing w:before="0" w:after="0"/>
         <w:rPr>
           <w:rFonts w:ascii="Open Sans" w:hAnsi="Open Sans" w:cs="Open Sans"/>
           <w:color w:val="485365"/>
           <w:sz w:val="28"/>
           <w:szCs w:val="28"/>
         </w:rPr>
+      </w:pPr>
+      <w:r>
+        <w:rPr>
+          <w:rFonts w:ascii="Open Sans" w:hAnsi="Open Sans" w:cs="Open Sans"/>
+          <w:color w:val="485365"/>
+          <w:sz w:val="28"/>
+          <w:szCs w:val="28"/>
+        </w:rPr>
         <w:t>Q&amp;A:</w:t>
       </w:r>
     </w:p>
@@ -10085,6 +10404,7 @@
           <w:sz w:val="23"/>
           <w:szCs w:val="23"/>
         </w:rPr>
+        <w:lastRenderedPageBreak/>
         <w:t>•       I am more confused:</w:t>
       </w:r>
     </w:p>
@@ -10336,7 +10656,6 @@
           <w:sz w:val="23"/>
           <w:szCs w:val="23"/>
         </w:rPr>
-        <w:lastRenderedPageBreak/>
         <w:t xml:space="preserve">5. What did you </w:t>
       </w:r>
       <w:proofErr w:type="gramStart"/>

</xml_diff>